<commit_message>
Update CANSIS project documentation
Revised 'CANSIS 2.0 - Project Details.docx' and 'CANSIS Detailed Idea.docx' with new content or edits to reflect the latest project information.
</commit_message>
<xml_diff>
--- a/Documents/CANSIS Detailed Idea.docx
+++ b/Documents/CANSIS Detailed Idea.docx
@@ -49,7 +49,23 @@
           <w:b/>
           <w:bCs/>
         </w:rPr>
-        <w:t>Innovative Features for MobiWise Insight</w:t>
+        <w:t xml:space="preserve">Innovative Features for </w:t>
+      </w:r>
+      <w:proofErr w:type="spellStart"/>
+      <w:r>
+        <w:rPr>
+          <w:b/>
+          <w:bCs/>
+        </w:rPr>
+        <w:t>MobiWise</w:t>
+      </w:r>
+      <w:proofErr w:type="spellEnd"/>
+      <w:r>
+        <w:rPr>
+          <w:b/>
+          <w:bCs/>
+        </w:rPr>
+        <w:t xml:space="preserve"> Insight</w:t>
       </w:r>
     </w:p>
     <w:p>
@@ -115,7 +131,15 @@
         <w:t>Innovation</w:t>
       </w:r>
       <w:r>
-        <w:t>: Behavior-to-tech mapping using personality vectors + clustering.</w:t>
+        <w:t xml:space="preserve">: </w:t>
+      </w:r>
+      <w:proofErr w:type="spellStart"/>
+      <w:r>
+        <w:t>Behavior</w:t>
+      </w:r>
+      <w:proofErr w:type="spellEnd"/>
+      <w:r>
+        <w:t>-to-tech mapping using personality vectors + clustering.</w:t>
       </w:r>
     </w:p>
     <w:p>
@@ -217,7 +241,15 @@
         <w:t>Tech</w:t>
       </w:r>
       <w:r>
-        <w:t>: Regression models (e.g., XGBoost) + interactive visual simulator.</w:t>
+        <w:t xml:space="preserve">: Regression models (e.g., </w:t>
+      </w:r>
+      <w:proofErr w:type="spellStart"/>
+      <w:r>
+        <w:t>XGBoost</w:t>
+      </w:r>
+      <w:proofErr w:type="spellEnd"/>
+      <w:r>
+        <w:t>) + interactive visual simulator.</w:t>
       </w:r>
     </w:p>
     <w:p>
@@ -396,7 +428,15 @@
         <w:t>Tech</w:t>
       </w:r>
       <w:r>
-        <w:t>: spaCy + Isolation Forest + custom spec fingerprinting.</w:t>
+        <w:t xml:space="preserve">: </w:t>
+      </w:r>
+      <w:proofErr w:type="spellStart"/>
+      <w:r>
+        <w:t>spaCy</w:t>
+      </w:r>
+      <w:proofErr w:type="spellEnd"/>
+      <w:r>
+        <w:t xml:space="preserve"> + Isolation Forest + custom spec fingerprinting.</w:t>
       </w:r>
     </w:p>
     <w:p>
@@ -866,7 +906,43 @@
           <w:bCs/>
           <w:lang w:val="fr-FR"/>
         </w:rPr>
-        <w:t xml:space="preserve"> 10. Explainable AI (XAI) Recommendation Justification</w:t>
+        <w:t xml:space="preserve"> 10. </w:t>
+      </w:r>
+      <w:proofErr w:type="spellStart"/>
+      <w:r>
+        <w:rPr>
+          <w:b/>
+          <w:bCs/>
+          <w:lang w:val="fr-FR"/>
+        </w:rPr>
+        <w:t>Explainable</w:t>
+      </w:r>
+      <w:proofErr w:type="spellEnd"/>
+      <w:r>
+        <w:rPr>
+          <w:b/>
+          <w:bCs/>
+          <w:lang w:val="fr-FR"/>
+        </w:rPr>
+        <w:t xml:space="preserve"> AI (XAI) </w:t>
+      </w:r>
+      <w:proofErr w:type="spellStart"/>
+      <w:r>
+        <w:rPr>
+          <w:b/>
+          <w:bCs/>
+          <w:lang w:val="fr-FR"/>
+        </w:rPr>
+        <w:t>Recommendation</w:t>
+      </w:r>
+      <w:proofErr w:type="spellEnd"/>
+      <w:r>
+        <w:rPr>
+          <w:b/>
+          <w:bCs/>
+          <w:lang w:val="fr-FR"/>
+        </w:rPr>
+        <w:t xml:space="preserve"> Justification</w:t>
       </w:r>
     </w:p>
     <w:p>
@@ -1066,7 +1142,15 @@
         <w:t>Use Free Tier VPS if needed</w:t>
       </w:r>
       <w:r>
-        <w:t>: Fly.io, Vercel for frontend</w:t>
+        <w:t xml:space="preserve">: Fly.io, </w:t>
+      </w:r>
+      <w:proofErr w:type="spellStart"/>
+      <w:r>
+        <w:t>Vercel</w:t>
+      </w:r>
+      <w:proofErr w:type="spellEnd"/>
+      <w:r>
+        <w:t xml:space="preserve"> for frontend</w:t>
       </w:r>
     </w:p>
     <w:p>
@@ -1119,6 +1203,7 @@
       <w:r>
         <w:t xml:space="preserve"> or </w:t>
       </w:r>
+      <w:proofErr w:type="spellStart"/>
       <w:r>
         <w:rPr>
           <w:b/>
@@ -1126,6 +1211,7 @@
         </w:rPr>
         <w:t>Firestore</w:t>
       </w:r>
+      <w:proofErr w:type="spellEnd"/>
       <w:r>
         <w:t>:</w:t>
       </w:r>
@@ -1362,12 +1448,21 @@
       <w:r>
         <w:t xml:space="preserve"> (GCP) or </w:t>
       </w:r>
-      <w:r>
-        <w:rPr>
-          <w:b/>
-          <w:bCs/>
-        </w:rPr>
-        <w:t>cron + Python + Railway</w:t>
+      <w:proofErr w:type="spellStart"/>
+      <w:r>
+        <w:rPr>
+          <w:b/>
+          <w:bCs/>
+        </w:rPr>
+        <w:t>cron</w:t>
+      </w:r>
+      <w:proofErr w:type="spellEnd"/>
+      <w:r>
+        <w:rPr>
+          <w:b/>
+          <w:bCs/>
+        </w:rPr>
+        <w:t xml:space="preserve"> + Python + Railway</w:t>
       </w:r>
     </w:p>
     <w:p>
@@ -1507,6 +1602,7 @@
           <w:numId w:val="15"/>
         </w:numPr>
       </w:pPr>
+      <w:proofErr w:type="spellStart"/>
       <w:r>
         <w:rPr>
           <w:b/>
@@ -1514,6 +1610,7 @@
         </w:rPr>
         <w:t>UptimeRobot</w:t>
       </w:r>
+      <w:proofErr w:type="spellEnd"/>
     </w:p>
     <w:p>
       <w:pPr>
@@ -1725,7 +1822,21 @@
               <w:rPr>
                 <w:lang w:val="fr-FR"/>
               </w:rPr>
-              <w:t>Badges for "Mobile Expert", "Techie", etc.</w:t>
+              <w:t>Badges for "Mobile Expert", "</w:t>
+            </w:r>
+            <w:proofErr w:type="spellStart"/>
+            <w:r>
+              <w:rPr>
+                <w:lang w:val="fr-FR"/>
+              </w:rPr>
+              <w:t>Techie</w:t>
+            </w:r>
+            <w:proofErr w:type="spellEnd"/>
+            <w:r>
+              <w:rPr>
+                <w:lang w:val="fr-FR"/>
+              </w:rPr>
+              <w:t>", etc.</w:t>
             </w:r>
           </w:p>
         </w:tc>
@@ -1993,8 +2104,13 @@
             <w:hideMark/>
           </w:tcPr>
           <w:p>
-            <w:r>
-              <w:t>Dockerize your Flask app</w:t>
+            <w:proofErr w:type="spellStart"/>
+            <w:r>
+              <w:t>Dockerize</w:t>
+            </w:r>
+            <w:proofErr w:type="spellEnd"/>
+            <w:r>
+              <w:t xml:space="preserve"> your Flask app</w:t>
             </w:r>
           </w:p>
         </w:tc>
@@ -2005,8 +2121,13 @@
             <w:hideMark/>
           </w:tcPr>
           <w:p>
-            <w:r>
-              <w:t>Dockerfile + Docker Compose</w:t>
+            <w:proofErr w:type="spellStart"/>
+            <w:r>
+              <w:t>Dockerfile</w:t>
+            </w:r>
+            <w:proofErr w:type="spellEnd"/>
+            <w:r>
+              <w:t xml:space="preserve"> + Docker Compose</w:t>
             </w:r>
           </w:p>
         </w:tc>
@@ -2077,7 +2198,23 @@
           <w:b/>
           <w:bCs/>
         </w:rPr>
-        <w:t xml:space="preserve"> How Kubernetes Can Help MobiWise Insight</w:t>
+        <w:t xml:space="preserve"> How Kubernetes Can Help </w:t>
+      </w:r>
+      <w:proofErr w:type="spellStart"/>
+      <w:r>
+        <w:rPr>
+          <w:b/>
+          <w:bCs/>
+        </w:rPr>
+        <w:t>MobiWise</w:t>
+      </w:r>
+      <w:proofErr w:type="spellEnd"/>
+      <w:r>
+        <w:rPr>
+          <w:b/>
+          <w:bCs/>
+        </w:rPr>
+        <w:t xml:space="preserve"> Insight</w:t>
       </w:r>
     </w:p>
     <w:p>
@@ -2207,8 +2344,17 @@
                 <w:b/>
                 <w:bCs/>
               </w:rPr>
-              <w:t>Containerized &amp; Deployed</w:t>
-            </w:r>
+              <w:t xml:space="preserve">Containerized &amp; </w:t>
+            </w:r>
+            <w:proofErr w:type="gramStart"/>
+            <w:r>
+              <w:rPr>
+                <w:b/>
+                <w:bCs/>
+              </w:rPr>
+              <w:t>Deployed</w:t>
+            </w:r>
+            <w:proofErr w:type="gramEnd"/>
           </w:p>
         </w:tc>
         <w:tc>
@@ -2325,8 +2471,13 @@
           </w:tcPr>
           <w:p>
             <w:r>
-              <w:t>Serve via Flask or FastAPI</w:t>
-            </w:r>
+              <w:t xml:space="preserve">Serve via Flask or </w:t>
+            </w:r>
+            <w:proofErr w:type="spellStart"/>
+            <w:r>
+              <w:t>FastAPI</w:t>
+            </w:r>
+            <w:proofErr w:type="spellEnd"/>
           </w:p>
         </w:tc>
         <w:tc>
@@ -2432,8 +2583,13 @@
             <w:hideMark/>
           </w:tcPr>
           <w:p>
-            <w:r>
-              <w:t>CronJob in K8s</w:t>
+            <w:proofErr w:type="spellStart"/>
+            <w:r>
+              <w:t>CronJob</w:t>
+            </w:r>
+            <w:proofErr w:type="spellEnd"/>
+            <w:r>
+              <w:t xml:space="preserve"> in K8s</w:t>
             </w:r>
           </w:p>
         </w:tc>
@@ -2704,8 +2860,17 @@
                 <w:b/>
                 <w:bCs/>
               </w:rPr>
-              <w:t>Use Case in MobiWise</w:t>
-            </w:r>
+              <w:t xml:space="preserve">Use Case in </w:t>
+            </w:r>
+            <w:proofErr w:type="spellStart"/>
+            <w:r>
+              <w:rPr>
+                <w:b/>
+                <w:bCs/>
+              </w:rPr>
+              <w:t>MobiWise</w:t>
+            </w:r>
+            <w:proofErr w:type="spellEnd"/>
           </w:p>
         </w:tc>
       </w:tr>
@@ -2777,7 +2942,23 @@
                 <w:b/>
                 <w:bCs/>
               </w:rPr>
-              <w:t>Horizontal Pod Autoscaler (HPA)</w:t>
+              <w:t xml:space="preserve">Horizontal Pod </w:t>
+            </w:r>
+            <w:proofErr w:type="spellStart"/>
+            <w:r>
+              <w:rPr>
+                <w:b/>
+                <w:bCs/>
+              </w:rPr>
+              <w:t>Autoscaler</w:t>
+            </w:r>
+            <w:proofErr w:type="spellEnd"/>
+            <w:r>
+              <w:rPr>
+                <w:b/>
+                <w:bCs/>
+              </w:rPr>
+              <w:t xml:space="preserve"> (HPA)</w:t>
             </w:r>
           </w:p>
         </w:tc>
@@ -2814,6 +2995,7 @@
             <w:r>
               <w:t xml:space="preserve"> </w:t>
             </w:r>
+            <w:proofErr w:type="spellStart"/>
             <w:r>
               <w:rPr>
                 <w:b/>
@@ -2821,6 +3003,7 @@
               </w:rPr>
               <w:t>CronJobs</w:t>
             </w:r>
+            <w:proofErr w:type="spellEnd"/>
           </w:p>
         </w:tc>
         <w:tc>
@@ -2861,8 +3044,17 @@
                 <w:b/>
                 <w:bCs/>
               </w:rPr>
-              <w:t>Secrets &amp; ConfigMaps</w:t>
-            </w:r>
+              <w:t xml:space="preserve">Secrets &amp; </w:t>
+            </w:r>
+            <w:proofErr w:type="spellStart"/>
+            <w:r>
+              <w:rPr>
+                <w:b/>
+                <w:bCs/>
+              </w:rPr>
+              <w:t>ConfigMaps</w:t>
+            </w:r>
+            <w:proofErr w:type="spellEnd"/>
           </w:p>
         </w:tc>
         <w:tc>
@@ -2903,8 +3095,17 @@
                 <w:b/>
                 <w:bCs/>
               </w:rPr>
-              <w:t>Ingress + LoadBalancer</w:t>
-            </w:r>
+              <w:t xml:space="preserve">Ingress + </w:t>
+            </w:r>
+            <w:proofErr w:type="spellStart"/>
+            <w:r>
+              <w:rPr>
+                <w:b/>
+                <w:bCs/>
+              </w:rPr>
+              <w:t>LoadBalancer</w:t>
+            </w:r>
+            <w:proofErr w:type="spellEnd"/>
           </w:p>
         </w:tc>
         <w:tc>
@@ -3032,8 +3233,17 @@
           <w:b/>
           <w:bCs/>
         </w:rPr>
-        <w:t>️ Tools to Run Kubernetes for MobiWise</w:t>
-      </w:r>
+        <w:t xml:space="preserve">️ Tools to Run Kubernetes for </w:t>
+      </w:r>
+      <w:proofErr w:type="spellStart"/>
+      <w:r>
+        <w:rPr>
+          <w:b/>
+          <w:bCs/>
+        </w:rPr>
+        <w:t>MobiWise</w:t>
+      </w:r>
+      <w:proofErr w:type="spellEnd"/>
     </w:p>
     <w:tbl>
       <w:tblPr>
@@ -3135,6 +3345,7 @@
             <w:hideMark/>
           </w:tcPr>
           <w:p>
+            <w:proofErr w:type="spellStart"/>
             <w:r>
               <w:rPr>
                 <w:b/>
@@ -3142,6 +3353,7 @@
               </w:rPr>
               <w:t>Minikube</w:t>
             </w:r>
+            <w:proofErr w:type="spellEnd"/>
           </w:p>
         </w:tc>
         <w:tc>
@@ -3400,6 +3612,7 @@
           <w:numId w:val="17"/>
         </w:numPr>
       </w:pPr>
+      <w:proofErr w:type="spellStart"/>
       <w:r>
         <w:rPr>
           <w:b/>
@@ -3407,6 +3620,7 @@
         </w:rPr>
         <w:t>Dockerfile</w:t>
       </w:r>
+      <w:proofErr w:type="spellEnd"/>
       <w:r>
         <w:t xml:space="preserve"> (for each module)</w:t>
       </w:r>
@@ -3418,6 +3632,8 @@
           <w:numId w:val="17"/>
         </w:numPr>
       </w:pPr>
+      <w:proofErr w:type="spellStart"/>
+      <w:proofErr w:type="gramStart"/>
       <w:r>
         <w:rPr>
           <w:b/>
@@ -3425,6 +3641,8 @@
         </w:rPr>
         <w:t>deployment.yaml</w:t>
       </w:r>
+      <w:proofErr w:type="spellEnd"/>
+      <w:proofErr w:type="gramEnd"/>
       <w:r>
         <w:t xml:space="preserve"> (describe how to run pods)</w:t>
       </w:r>
@@ -3436,6 +3654,8 @@
           <w:numId w:val="17"/>
         </w:numPr>
       </w:pPr>
+      <w:proofErr w:type="spellStart"/>
+      <w:proofErr w:type="gramStart"/>
       <w:r>
         <w:rPr>
           <w:b/>
@@ -3443,6 +3663,8 @@
         </w:rPr>
         <w:t>service.yaml</w:t>
       </w:r>
+      <w:proofErr w:type="spellEnd"/>
+      <w:proofErr w:type="gramEnd"/>
       <w:r>
         <w:t xml:space="preserve"> (expose internal components)</w:t>
       </w:r>
@@ -3454,6 +3676,8 @@
           <w:numId w:val="17"/>
         </w:numPr>
       </w:pPr>
+      <w:proofErr w:type="spellStart"/>
+      <w:proofErr w:type="gramStart"/>
       <w:r>
         <w:rPr>
           <w:b/>
@@ -3461,6 +3685,8 @@
         </w:rPr>
         <w:t>ingress.yaml</w:t>
       </w:r>
+      <w:proofErr w:type="spellEnd"/>
+      <w:proofErr w:type="gramEnd"/>
       <w:r>
         <w:t xml:space="preserve"> (handle domain/routing)</w:t>
       </w:r>
@@ -3472,6 +3698,8 @@
           <w:numId w:val="17"/>
         </w:numPr>
       </w:pPr>
+      <w:proofErr w:type="spellStart"/>
+      <w:proofErr w:type="gramStart"/>
       <w:r>
         <w:rPr>
           <w:b/>
@@ -3479,6 +3707,8 @@
         </w:rPr>
         <w:t>configmap.yaml</w:t>
       </w:r>
+      <w:proofErr w:type="spellEnd"/>
+      <w:proofErr w:type="gramEnd"/>
       <w:r>
         <w:t xml:space="preserve"> (store ENV variables)</w:t>
       </w:r>
@@ -3490,6 +3720,8 @@
           <w:numId w:val="17"/>
         </w:numPr>
       </w:pPr>
+      <w:proofErr w:type="spellStart"/>
+      <w:proofErr w:type="gramStart"/>
       <w:r>
         <w:rPr>
           <w:b/>
@@ -3497,6 +3729,8 @@
         </w:rPr>
         <w:t>cronjob.yaml</w:t>
       </w:r>
+      <w:proofErr w:type="spellEnd"/>
+      <w:proofErr w:type="gramEnd"/>
       <w:r>
         <w:t xml:space="preserve"> (schedule scraper)</w:t>
       </w:r>
@@ -4104,8 +4338,13 @@
             <w:hideMark/>
           </w:tcPr>
           <w:p>
-            <w:r>
-              <w:t>Firestore or custom API</w:t>
+            <w:proofErr w:type="spellStart"/>
+            <w:r>
+              <w:t>Firestore</w:t>
+            </w:r>
+            <w:proofErr w:type="spellEnd"/>
+            <w:r>
+              <w:t xml:space="preserve"> or custom API</w:t>
             </w:r>
           </w:p>
         </w:tc>
@@ -4158,8 +4397,13 @@
             <w:hideMark/>
           </w:tcPr>
           <w:p>
-            <w:r>
-              <w:t>OpenGraph + QR code + preview card</w:t>
+            <w:proofErr w:type="spellStart"/>
+            <w:r>
+              <w:t>OpenGraph</w:t>
+            </w:r>
+            <w:proofErr w:type="spellEnd"/>
+            <w:r>
+              <w:t xml:space="preserve"> + QR code + preview card</w:t>
             </w:r>
           </w:p>
         </w:tc>
@@ -4362,8 +4606,13 @@
             <w:hideMark/>
           </w:tcPr>
           <w:p>
-            <w:r>
-              <w:t>PyTest, Selenium</w:t>
+            <w:proofErr w:type="spellStart"/>
+            <w:r>
+              <w:t>PyTest</w:t>
+            </w:r>
+            <w:proofErr w:type="spellEnd"/>
+            <w:r>
+              <w:t>, Selenium</w:t>
             </w:r>
           </w:p>
         </w:tc>
@@ -4506,7 +4755,15 @@
           </w:tcPr>
           <w:p>
             <w:r>
-              <w:t>Auto-enabled on Render/Vercel/Firebase</w:t>
+              <w:t>Auto-enabled on Render/</w:t>
+            </w:r>
+            <w:proofErr w:type="spellStart"/>
+            <w:r>
+              <w:t>Vercel</w:t>
+            </w:r>
+            <w:proofErr w:type="spellEnd"/>
+            <w:r>
+              <w:t>/Firebase</w:t>
             </w:r>
           </w:p>
         </w:tc>
@@ -5018,13 +5275,21 @@
         </w:numPr>
       </w:pPr>
       <w:r>
-        <w:t>Can optionally show major software updates, color launches, price drops, etc.</w:t>
+        <w:t xml:space="preserve">Can optionally show major software updates, </w:t>
+      </w:r>
+      <w:proofErr w:type="spellStart"/>
+      <w:r>
+        <w:t>color</w:t>
+      </w:r>
+      <w:proofErr w:type="spellEnd"/>
+      <w:r>
+        <w:t xml:space="preserve"> launches, price drops, etc.</w:t>
       </w:r>
     </w:p>
     <w:p>
       <w:r>
         <w:pict w14:anchorId="30D1645B">
-          <v:rect id="_x0000_i1079" style="width:0;height:1.5pt" o:hralign="center" o:hrstd="t" o:hr="t" fillcolor="#a0a0a0" stroked="f"/>
+          <v:rect id="_x0000_i1043" style="width:0;height:1.5pt" o:hralign="center" o:hrstd="t" o:hr="t" fillcolor="#a0a0a0" stroked="f"/>
         </w:pict>
       </w:r>
     </w:p>
@@ -5140,7 +5405,15 @@
         </w:numPr>
       </w:pPr>
       <w:r>
-        <w:t>Major market events (e.g., new color, new storage option, special editions)</w:t>
+        <w:t xml:space="preserve">Major market events (e.g., new </w:t>
+      </w:r>
+      <w:proofErr w:type="spellStart"/>
+      <w:r>
+        <w:t>color</w:t>
+      </w:r>
+      <w:proofErr w:type="spellEnd"/>
+      <w:r>
+        <w:t>, new storage option, special editions)</w:t>
       </w:r>
     </w:p>
     <w:p>
@@ -5182,7 +5455,7 @@
     <w:p>
       <w:r>
         <w:pict w14:anchorId="6C03CF66">
-          <v:rect id="_x0000_i1080" style="width:0;height:1.5pt" o:hralign="center" o:hrstd="t" o:hr="t" fillcolor="#a0a0a0" stroked="f"/>
+          <v:rect id="_x0000_i1044" style="width:0;height:1.5pt" o:hralign="center" o:hrstd="t" o:hr="t" fillcolor="#a0a0a0" stroked="f"/>
         </w:pict>
       </w:r>
     </w:p>
@@ -5216,7 +5489,15 @@
         <w:t>Historical specs data</w:t>
       </w:r>
       <w:r>
-        <w:t xml:space="preserve"> (from GSMArena, official announcements, changelogs)</w:t>
+        <w:t xml:space="preserve"> (from </w:t>
+      </w:r>
+      <w:proofErr w:type="spellStart"/>
+      <w:r>
+        <w:t>GSMArena</w:t>
+      </w:r>
+      <w:proofErr w:type="spellEnd"/>
+      <w:r>
+        <w:t>, official announcements, changelogs)</w:t>
       </w:r>
     </w:p>
     <w:p>
@@ -5252,13 +5533,21 @@
         <w:t>Event dates:</w:t>
       </w:r>
       <w:r>
-        <w:t xml:space="preserve"> Major updates, sales, color launches, etc.</w:t>
+        <w:t xml:space="preserve"> Major updates, sales, </w:t>
+      </w:r>
+      <w:proofErr w:type="spellStart"/>
+      <w:r>
+        <w:t>color</w:t>
+      </w:r>
+      <w:proofErr w:type="spellEnd"/>
+      <w:r>
+        <w:t xml:space="preserve"> launches, etc.</w:t>
       </w:r>
     </w:p>
     <w:p>
       <w:r>
         <w:pict w14:anchorId="69385BD0">
-          <v:rect id="_x0000_i1081" style="width:0;height:1.5pt" o:hralign="center" o:hrstd="t" o:hr="t" fillcolor="#a0a0a0" stroked="f"/>
+          <v:rect id="_x0000_i1045" style="width:0;height:1.5pt" o:hralign="center" o:hrstd="t" o:hr="t" fillcolor="#a0a0a0" stroked="f"/>
         </w:pict>
       </w:r>
     </w:p>
@@ -5391,14 +5680,18 @@
       </w:r>
     </w:p>
     <w:p>
+      <w:proofErr w:type="spellStart"/>
       <w:r>
         <w:t>json</w:t>
       </w:r>
-    </w:p>
-    <w:p>
+      <w:proofErr w:type="spellEnd"/>
+    </w:p>
+    <w:p>
+      <w:proofErr w:type="spellStart"/>
       <w:r>
         <w:t>CopyEdit</w:t>
       </w:r>
+      <w:proofErr w:type="spellEnd"/>
     </w:p>
     <w:p>
       <w:r>
@@ -5407,7 +5700,20 @@
     </w:p>
     <w:p>
       <w:r>
-        <w:t xml:space="preserve">  "device_id": "...",</w:t>
+        <w:t xml:space="preserve">  "</w:t>
+      </w:r>
+      <w:proofErr w:type="spellStart"/>
+      <w:proofErr w:type="gramStart"/>
+      <w:r>
+        <w:t>device</w:t>
+      </w:r>
+      <w:proofErr w:type="gramEnd"/>
+      <w:r>
+        <w:t>_id</w:t>
+      </w:r>
+      <w:proofErr w:type="spellEnd"/>
+      <w:r>
+        <w:t>": "...",</w:t>
       </w:r>
     </w:p>
     <w:p>
@@ -5423,12 +5729,36 @@
     </w:p>
     <w:p>
       <w:r>
-        <w:t xml:space="preserve">    {"date": "2021-05-01", "type": "price_drop", "price": 32000},</w:t>
-      </w:r>
-    </w:p>
-    <w:p>
-      <w:r>
-        <w:t xml:space="preserve">    {"date": "2021-09-15", "type": "os_update", "os_version": "Android 12"},</w:t>
+        <w:t xml:space="preserve">    {"date": "2021-05-01", "type": "</w:t>
+      </w:r>
+      <w:proofErr w:type="spellStart"/>
+      <w:r>
+        <w:t>price_drop</w:t>
+      </w:r>
+      <w:proofErr w:type="spellEnd"/>
+      <w:r>
+        <w:t>", "price": 32000},</w:t>
+      </w:r>
+    </w:p>
+    <w:p>
+      <w:r>
+        <w:t xml:space="preserve">    {"date": "2021-09-15", "type": "</w:t>
+      </w:r>
+      <w:proofErr w:type="spellStart"/>
+      <w:r>
+        <w:t>os_update</w:t>
+      </w:r>
+      <w:proofErr w:type="spellEnd"/>
+      <w:r>
+        <w:t>", "</w:t>
+      </w:r>
+      <w:proofErr w:type="spellStart"/>
+      <w:r>
+        <w:t>os_version</w:t>
+      </w:r>
+      <w:proofErr w:type="spellEnd"/>
+      <w:r>
+        <w:t>": "Android 12"},</w:t>
       </w:r>
     </w:p>
     <w:p>
@@ -5449,7 +5779,7 @@
     <w:p>
       <w:r>
         <w:pict w14:anchorId="322719CC">
-          <v:rect id="_x0000_i1082" style="width:0;height:1.5pt" o:hralign="center" o:hrstd="t" o:hr="t" fillcolor="#a0a0a0" stroked="f"/>
+          <v:rect id="_x0000_i1046" style="width:0;height:1.5pt" o:hralign="center" o:hrstd="t" o:hr="t" fillcolor="#a0a0a0" stroked="f"/>
         </w:pict>
       </w:r>
     </w:p>
@@ -5524,7 +5854,15 @@
         <w:t>Event icon</w:t>
       </w:r>
       <w:r>
-        <w:t xml:space="preserve"> (price tag, OS, new color, etc.)</w:t>
+        <w:t xml:space="preserve"> (price tag, OS, new </w:t>
+      </w:r>
+      <w:proofErr w:type="spellStart"/>
+      <w:r>
+        <w:t>color</w:t>
+      </w:r>
+      <w:proofErr w:type="spellEnd"/>
+      <w:r>
+        <w:t>, etc.)</w:t>
       </w:r>
     </w:p>
     <w:p>
@@ -5570,7 +5908,7 @@
     <w:p>
       <w:r>
         <w:pict w14:anchorId="21157BC8">
-          <v:rect id="_x0000_i1083" style="width:0;height:1.5pt" o:hralign="center" o:hrstd="t" o:hr="t" fillcolor="#a0a0a0" stroked="f"/>
+          <v:rect id="_x0000_i1047" style="width:0;height:1.5pt" o:hralign="center" o:hrstd="t" o:hr="t" fillcolor="#a0a0a0" stroked="f"/>
         </w:pict>
       </w:r>
     </w:p>
@@ -5646,7 +5984,7 @@
     <w:p>
       <w:r>
         <w:pict w14:anchorId="503A64DF">
-          <v:rect id="_x0000_i1084" style="width:0;height:1.5pt" o:hralign="center" o:hrstd="t" o:hr="t" fillcolor="#a0a0a0" stroked="f"/>
+          <v:rect id="_x0000_i1048" style="width:0;height:1.5pt" o:hralign="center" o:hrstd="t" o:hr="t" fillcolor="#a0a0a0" stroked="f"/>
         </w:pict>
       </w:r>
     </w:p>
@@ -5901,8 +6239,13 @@
           </w:tcPr>
           <w:p>
             <w:r>
-              <w:t>New Color</w:t>
-            </w:r>
+              <w:t xml:space="preserve">New </w:t>
+            </w:r>
+            <w:proofErr w:type="spellStart"/>
+            <w:r>
+              <w:t>Color</w:t>
+            </w:r>
+            <w:proofErr w:type="spellEnd"/>
           </w:p>
         </w:tc>
         <w:tc>
@@ -6064,7 +6407,23 @@
           <w:b/>
           <w:bCs/>
         </w:rPr>
-        <w:t xml:space="preserve"> Idea Review: “Buy From Trusted Seller” with Direct Links</w:t>
+        <w:t xml:space="preserve"> Idea Review: “Buy </w:t>
+      </w:r>
+      <w:proofErr w:type="gramStart"/>
+      <w:r>
+        <w:rPr>
+          <w:b/>
+          <w:bCs/>
+        </w:rPr>
+        <w:t>From</w:t>
+      </w:r>
+      <w:proofErr w:type="gramEnd"/>
+      <w:r>
+        <w:rPr>
+          <w:b/>
+          <w:bCs/>
+        </w:rPr>
+        <w:t xml:space="preserve"> Trusted Seller” with Direct Links</w:t>
       </w:r>
     </w:p>
     <w:p>
@@ -6159,7 +6518,7 @@
     <w:p>
       <w:r>
         <w:pict w14:anchorId="57A093A5">
-          <v:rect id="_x0000_i1115" style="width:0;height:1.5pt" o:hralign="center" o:hrstd="t" o:hr="t" fillcolor="#a0a0a0" stroked="f"/>
+          <v:rect id="_x0000_i1049" style="width:0;height:1.5pt" o:hralign="center" o:hrstd="t" o:hr="t" fillcolor="#a0a0a0" stroked="f"/>
         </w:pict>
       </w:r>
     </w:p>
@@ -6208,7 +6567,15 @@
         <w:t>Trust &amp; Safety:</w:t>
       </w:r>
       <w:r>
-        <w:t xml:space="preserve"> Users avoid scammy/grey market listings; build confidence in your platform.</w:t>
+        <w:t xml:space="preserve"> Users avoid </w:t>
+      </w:r>
+      <w:proofErr w:type="spellStart"/>
+      <w:r>
+        <w:t>scammy</w:t>
+      </w:r>
+      <w:proofErr w:type="spellEnd"/>
+      <w:r>
+        <w:t>/grey market listings; build confidence in your platform.</w:t>
       </w:r>
     </w:p>
     <w:p>
@@ -6295,7 +6662,15 @@
         <w:t>Transparency:</w:t>
       </w:r>
       <w:r>
-        <w:t xml:space="preserve"> Shows you’re user-first, not hiding deals.</w:t>
+        <w:t xml:space="preserve"> Shows </w:t>
+      </w:r>
+      <w:proofErr w:type="gramStart"/>
+      <w:r>
+        <w:t>you’re</w:t>
+      </w:r>
+      <w:proofErr w:type="gramEnd"/>
+      <w:r>
+        <w:t xml:space="preserve"> user-first, not hiding deals.</w:t>
       </w:r>
     </w:p>
     <w:p>
@@ -6337,7 +6712,7 @@
     <w:p>
       <w:r>
         <w:pict w14:anchorId="464D178E">
-          <v:rect id="_x0000_i1116" style="width:0;height:1.5pt" o:hralign="center" o:hrstd="t" o:hr="t" fillcolor="#a0a0a0" stroked="f"/>
+          <v:rect id="_x0000_i1050" style="width:0;height:1.5pt" o:hralign="center" o:hrstd="t" o:hr="t" fillcolor="#a0a0a0" stroked="f"/>
         </w:pict>
       </w:r>
     </w:p>
@@ -6420,7 +6795,7 @@
     <w:p>
       <w:r>
         <w:pict w14:anchorId="168D6AAB">
-          <v:rect id="_x0000_i1117" style="width:0;height:1.5pt" o:hralign="center" o:hrstd="t" o:hr="t" fillcolor="#a0a0a0" stroked="f"/>
+          <v:rect id="_x0000_i1051" style="width:0;height:1.5pt" o:hralign="center" o:hrstd="t" o:hr="t" fillcolor="#a0a0a0" stroked="f"/>
         </w:pict>
       </w:r>
     </w:p>
@@ -6568,7 +6943,7 @@
     <w:p>
       <w:r>
         <w:pict w14:anchorId="4A41F1EB">
-          <v:rect id="_x0000_i1118" style="width:0;height:1.5pt" o:hralign="center" o:hrstd="t" o:hr="t" fillcolor="#a0a0a0" stroked="f"/>
+          <v:rect id="_x0000_i1052" style="width:0;height:1.5pt" o:hralign="center" o:hrstd="t" o:hr="t" fillcolor="#a0a0a0" stroked="f"/>
         </w:pict>
       </w:r>
     </w:p>
@@ -6584,7 +6959,23 @@
           <w:b/>
           <w:bCs/>
         </w:rPr>
-        <w:t>Sample UI Mockup (Textual)</w:t>
+        <w:t xml:space="preserve">Sample UI </w:t>
+      </w:r>
+      <w:proofErr w:type="spellStart"/>
+      <w:r>
+        <w:rPr>
+          <w:b/>
+          <w:bCs/>
+        </w:rPr>
+        <w:t>Mockup</w:t>
+      </w:r>
+      <w:proofErr w:type="spellEnd"/>
+      <w:r>
+        <w:rPr>
+          <w:b/>
+          <w:bCs/>
+        </w:rPr>
+        <w:t xml:space="preserve"> (Textual)</w:t>
       </w:r>
     </w:p>
     <w:tbl>
@@ -6710,8 +7101,13 @@
             <w:hideMark/>
           </w:tcPr>
           <w:p>
-            <w:r>
-              <w:t>![Amazon]</w:t>
+            <w:proofErr w:type="gramStart"/>
+            <w:r>
+              <w:t>![</w:t>
+            </w:r>
+            <w:proofErr w:type="gramEnd"/>
+            <w:r>
+              <w:t>Amazon]</w:t>
             </w:r>
           </w:p>
         </w:tc>
@@ -6763,8 +7159,13 @@
             <w:hideMark/>
           </w:tcPr>
           <w:p>
-            <w:r>
-              <w:t>![Flipkart]</w:t>
+            <w:proofErr w:type="gramStart"/>
+            <w:r>
+              <w:t>![</w:t>
+            </w:r>
+            <w:proofErr w:type="gramEnd"/>
+            <w:r>
+              <w:t>Flipkart]</w:t>
             </w:r>
           </w:p>
         </w:tc>
@@ -6816,8 +7217,13 @@
             <w:hideMark/>
           </w:tcPr>
           <w:p>
-            <w:r>
-              <w:t>![Croma]</w:t>
+            <w:proofErr w:type="gramStart"/>
+            <w:r>
+              <w:t>![</w:t>
+            </w:r>
+            <w:proofErr w:type="gramEnd"/>
+            <w:r>
+              <w:t>Croma]</w:t>
             </w:r>
           </w:p>
         </w:tc>
@@ -6869,8 +7275,13 @@
             <w:hideMark/>
           </w:tcPr>
           <w:p>
-            <w:r>
-              <w:t>![Reliance]</w:t>
+            <w:proofErr w:type="gramStart"/>
+            <w:r>
+              <w:t>![</w:t>
+            </w:r>
+            <w:proofErr w:type="gramEnd"/>
+            <w:r>
+              <w:t>Reliance]</w:t>
             </w:r>
           </w:p>
         </w:tc>
@@ -7037,7 +7448,7 @@
     <w:p>
       <w:r>
         <w:pict w14:anchorId="5754A43A">
-          <v:rect id="_x0000_i1147" style="width:0;height:1.5pt" o:hralign="center" o:hrstd="t" o:hr="t" fillcolor="#a0a0a0" stroked="f"/>
+          <v:rect id="_x0000_i1053" style="width:0;height:1.5pt" o:hralign="center" o:hrstd="t" o:hr="t" fillcolor="#a0a0a0" stroked="f"/>
         </w:pict>
       </w:r>
     </w:p>
@@ -7121,7 +7532,23 @@
           <w:b/>
           <w:bCs/>
         </w:rPr>
-        <w:t>Deeper Research, Faster:</w:t>
+        <w:t xml:space="preserve">Deeper Research, </w:t>
+      </w:r>
+      <w:proofErr w:type="gramStart"/>
+      <w:r>
+        <w:rPr>
+          <w:b/>
+          <w:bCs/>
+        </w:rPr>
+        <w:t>Faster</w:t>
+      </w:r>
+      <w:proofErr w:type="gramEnd"/>
+      <w:r>
+        <w:rPr>
+          <w:b/>
+          <w:bCs/>
+        </w:rPr>
+        <w:t>:</w:t>
       </w:r>
       <w:r>
         <w:br/>
@@ -7216,7 +7643,15 @@
       </w:r>
       <w:r>
         <w:br/>
-        <w:t>You’re seen as an all-in-one research and buying hub, not just another comparison site.</w:t>
+        <w:t xml:space="preserve">You’re seen as </w:t>
+      </w:r>
+      <w:proofErr w:type="gramStart"/>
+      <w:r>
+        <w:t>an all-in-one research</w:t>
+      </w:r>
+      <w:proofErr w:type="gramEnd"/>
+      <w:r>
+        <w:t xml:space="preserve"> and buying hub, not just another comparison site.</w:t>
       </w:r>
     </w:p>
     <w:p>
@@ -7242,7 +7677,7 @@
     <w:p>
       <w:r>
         <w:pict w14:anchorId="652D2DAB">
-          <v:rect id="_x0000_i1148" style="width:0;height:1.5pt" o:hralign="center" o:hrstd="t" o:hr="t" fillcolor="#a0a0a0" stroked="f"/>
+          <v:rect id="_x0000_i1054" style="width:0;height:1.5pt" o:hralign="center" o:hrstd="t" o:hr="t" fillcolor="#a0a0a0" stroked="f"/>
         </w:pict>
       </w:r>
     </w:p>
@@ -7278,7 +7713,15 @@
     </w:p>
     <w:p>
       <w:r>
-        <w:t>“Never miss an update—see the latest news and hands-on videos for your favorite device, all in one place.”</w:t>
+        <w:t xml:space="preserve">“Never miss an update—see the latest news and hands-on videos for your </w:t>
+      </w:r>
+      <w:proofErr w:type="spellStart"/>
+      <w:r>
+        <w:t>favorite</w:t>
+      </w:r>
+      <w:proofErr w:type="spellEnd"/>
+      <w:r>
+        <w:t xml:space="preserve"> device, all in one place.”</w:t>
       </w:r>
     </w:p>
     <w:p>
@@ -7324,7 +7767,7 @@
     <w:p>
       <w:r>
         <w:pict w14:anchorId="113DE8D8">
-          <v:rect id="_x0000_i1149" style="width:0;height:1.5pt" o:hralign="center" o:hrstd="t" o:hr="t" fillcolor="#a0a0a0" stroked="f"/>
+          <v:rect id="_x0000_i1055" style="width:0;height:1.5pt" o:hralign="center" o:hrstd="t" o:hr="t" fillcolor="#a0a0a0" stroked="f"/>
         </w:pict>
       </w:r>
     </w:p>
@@ -7484,7 +7927,7 @@
     <w:p>
       <w:r>
         <w:pict w14:anchorId="0F1A5347">
-          <v:rect id="_x0000_i1150" style="width:0;height:1.5pt" o:hralign="center" o:hrstd="t" o:hr="t" fillcolor="#a0a0a0" stroked="f"/>
+          <v:rect id="_x0000_i1056" style="width:0;height:1.5pt" o:hralign="center" o:hrstd="t" o:hr="t" fillcolor="#a0a0a0" stroked="f"/>
         </w:pict>
       </w:r>
     </w:p>
@@ -7519,14 +7962,18 @@
       </w:r>
     </w:p>
     <w:p>
+      <w:proofErr w:type="spellStart"/>
       <w:r>
         <w:t>mathematica</w:t>
       </w:r>
-    </w:p>
-    <w:p>
+      <w:proofErr w:type="spellEnd"/>
+    </w:p>
+    <w:p>
+      <w:proofErr w:type="spellStart"/>
       <w:r>
         <w:t>CopyEdit</w:t>
       </w:r>
+      <w:proofErr w:type="spellEnd"/>
     </w:p>
     <w:p>
       <w:r>
@@ -7539,7 +7986,20 @@
         <w:t>📰</w:t>
       </w:r>
       <w:r>
-        <w:t>] "Samsung Galaxy S25 Ultra Review: Is It Worth the Hype?" — GSMArena  [Read]</w:t>
+        <w:t xml:space="preserve">] "Samsung Galaxy S25 Ultra Review: Is It Worth the Hype?" — </w:t>
+      </w:r>
+      <w:proofErr w:type="spellStart"/>
+      <w:proofErr w:type="gramStart"/>
+      <w:r>
+        <w:t>GSMArena</w:t>
+      </w:r>
+      <w:proofErr w:type="spellEnd"/>
+      <w:r>
+        <w:t xml:space="preserve">  [</w:t>
+      </w:r>
+      <w:proofErr w:type="gramEnd"/>
+      <w:r>
+        <w:t>Read]</w:t>
       </w:r>
     </w:p>
     <w:p>
@@ -7553,7 +8013,15 @@
         <w:t>📰</w:t>
       </w:r>
       <w:r>
-        <w:t>] "Galaxy S25 Receives Major Camera Update" — Android Authority  [Read]</w:t>
+        <w:t xml:space="preserve">] "Galaxy S25 Receives Major Camera Update" — Android </w:t>
+      </w:r>
+      <w:proofErr w:type="gramStart"/>
+      <w:r>
+        <w:t>Authority  [</w:t>
+      </w:r>
+      <w:proofErr w:type="gramEnd"/>
+      <w:r>
+        <w:t>Read]</w:t>
       </w:r>
     </w:p>
     <w:p>
@@ -7567,7 +8035,15 @@
         <w:t>📰</w:t>
       </w:r>
       <w:r>
-        <w:t>] "Price Drop Announced for Galaxy S25" — Flipkart Blog  [Read]</w:t>
+        <w:t xml:space="preserve">] "Price Drop Announced for Galaxy S25" — Flipkart </w:t>
+      </w:r>
+      <w:proofErr w:type="gramStart"/>
+      <w:r>
+        <w:t>Blog  [</w:t>
+      </w:r>
+      <w:proofErr w:type="gramEnd"/>
+      <w:r>
+        <w:t>Read]</w:t>
       </w:r>
     </w:p>
     <w:p>
@@ -7591,9 +8067,11 @@
       </w:r>
     </w:p>
     <w:p>
+      <w:proofErr w:type="spellStart"/>
       <w:r>
         <w:t>CopyEdit</w:t>
       </w:r>
+      <w:proofErr w:type="spellEnd"/>
     </w:p>
     <w:p>
       <w:r>
@@ -7620,8 +8098,13 @@
         <w:t>▶</w:t>
       </w:r>
       <w:r>
-        <w:t>️] 10 Real-World Battery Tests | Mrwhosetheboss</w:t>
-      </w:r>
+        <w:t xml:space="preserve">️] 10 Real-World Battery Tests | </w:t>
+      </w:r>
+      <w:proofErr w:type="spellStart"/>
+      <w:r>
+        <w:t>Mrwhosetheboss</w:t>
+      </w:r>
+      <w:proofErr w:type="spellEnd"/>
     </w:p>
     <w:p>
       <w:r>
@@ -7697,7 +8180,15 @@
     </w:p>
     <w:p>
       <w:r>
-        <w:t xml:space="preserve">Help users instantly see if their favorite apps/games will run </w:t>
+        <w:t xml:space="preserve">Help users instantly see if their </w:t>
+      </w:r>
+      <w:proofErr w:type="spellStart"/>
+      <w:r>
+        <w:t>favorite</w:t>
+      </w:r>
+      <w:proofErr w:type="spellEnd"/>
+      <w:r>
+        <w:t xml:space="preserve"> apps/games will run </w:t>
       </w:r>
       <w:r>
         <w:rPr>
@@ -7713,7 +8204,7 @@
     <w:p>
       <w:r>
         <w:pict w14:anchorId="2A55DDB1">
-          <v:rect id="_x0000_i1203" style="width:0;height:1.5pt" o:hralign="center" o:hrstd="t" o:hr="t" fillcolor="#a0a0a0" stroked="f"/>
+          <v:rect id="_x0000_i1057" style="width:0;height:1.5pt" o:hralign="center" o:hrstd="t" o:hr="t" fillcolor="#a0a0a0" stroked="f"/>
         </w:pict>
       </w:r>
     </w:p>
@@ -7830,7 +8321,15 @@
         <w:t>Special hardware dependencies</w:t>
       </w:r>
       <w:r>
-        <w:t xml:space="preserve"> (e.g., ARCore for Google Maps Live View).</w:t>
+        <w:t xml:space="preserve"> (e.g., </w:t>
+      </w:r>
+      <w:proofErr w:type="spellStart"/>
+      <w:r>
+        <w:t>ARCore</w:t>
+      </w:r>
+      <w:proofErr w:type="spellEnd"/>
+      <w:r>
+        <w:t xml:space="preserve"> for Google Maps Live View).</w:t>
       </w:r>
     </w:p>
     <w:p>
@@ -7916,7 +8415,7 @@
     <w:p>
       <w:r>
         <w:pict w14:anchorId="3B26A58B">
-          <v:rect id="_x0000_i1204" style="width:0;height:1.5pt" o:hralign="center" o:hrstd="t" o:hr="t" fillcolor="#a0a0a0" stroked="f"/>
+          <v:rect id="_x0000_i1058" style="width:0;height:1.5pt" o:hralign="center" o:hrstd="t" o:hr="t" fillcolor="#a0a0a0" stroked="f"/>
         </w:pict>
       </w:r>
     </w:p>
@@ -7950,7 +8449,23 @@
           <w:b/>
           <w:bCs/>
         </w:rPr>
-        <w:t>can’t run their favorite game/app well</w:t>
+        <w:t xml:space="preserve">can’t run their </w:t>
+      </w:r>
+      <w:proofErr w:type="spellStart"/>
+      <w:r>
+        <w:rPr>
+          <w:b/>
+          <w:bCs/>
+        </w:rPr>
+        <w:t>favorite</w:t>
+      </w:r>
+      <w:proofErr w:type="spellEnd"/>
+      <w:r>
+        <w:rPr>
+          <w:b/>
+          <w:bCs/>
+        </w:rPr>
+        <w:t xml:space="preserve"> game/app well</w:t>
       </w:r>
       <w:r>
         <w:t>.</w:t>
@@ -7982,7 +8497,7 @@
       <w:r>
         <w:lastRenderedPageBreak/>
         <w:pict w14:anchorId="54A9A1F5">
-          <v:rect id="_x0000_i1205" style="width:0;height:1.5pt" o:hralign="center" o:hrstd="t" o:hr="t" fillcolor="#a0a0a0" stroked="f"/>
+          <v:rect id="_x0000_i1059" style="width:0;height:1.5pt" o:hralign="center" o:hrstd="t" o:hr="t" fillcolor="#a0a0a0" stroked="f"/>
         </w:pict>
       </w:r>
     </w:p>
@@ -8086,7 +8601,23 @@
         </w:numPr>
       </w:pPr>
       <w:r>
-        <w:t>Benchmarks (e.g., GameBench, UserBenchmark)</w:t>
+        <w:t xml:space="preserve">Benchmarks (e.g., </w:t>
+      </w:r>
+      <w:proofErr w:type="spellStart"/>
+      <w:r>
+        <w:t>GameBench</w:t>
+      </w:r>
+      <w:proofErr w:type="spellEnd"/>
+      <w:r>
+        <w:t xml:space="preserve">, </w:t>
+      </w:r>
+      <w:proofErr w:type="spellStart"/>
+      <w:r>
+        <w:t>UserBenchmark</w:t>
+      </w:r>
+      <w:proofErr w:type="spellEnd"/>
+      <w:r>
+        <w:t>)</w:t>
       </w:r>
     </w:p>
     <w:p>
@@ -8223,7 +8754,7 @@
     <w:p>
       <w:r>
         <w:pict w14:anchorId="0AB71364">
-          <v:rect id="_x0000_i1206" style="width:0;height:1.5pt" o:hralign="center" o:hrstd="t" o:hr="t" fillcolor="#a0a0a0" stroked="f"/>
+          <v:rect id="_x0000_i1060" style="width:0;height:1.5pt" o:hralign="center" o:hrstd="t" o:hr="t" fillcolor="#a0a0a0" stroked="f"/>
         </w:pict>
       </w:r>
     </w:p>
@@ -8279,8 +8810,13 @@
         </w:numPr>
       </w:pPr>
       <w:r>
-        <w:t>[ Search: “PUBG Mobile” ]</w:t>
-      </w:r>
+        <w:t>[ Search: “PUBG Mobile</w:t>
+      </w:r>
+      <w:proofErr w:type="gramStart"/>
+      <w:r>
+        <w:t>” ]</w:t>
+      </w:r>
+      <w:proofErr w:type="gramEnd"/>
     </w:p>
     <w:p>
       <w:pPr>
@@ -8290,8 +8826,13 @@
         </w:numPr>
       </w:pPr>
       <w:r>
-        <w:t>[ Add: “Snapchat” ]</w:t>
-      </w:r>
+        <w:t>[ Add: “Snapchat</w:t>
+      </w:r>
+      <w:proofErr w:type="gramStart"/>
+      <w:r>
+        <w:t>” ]</w:t>
+      </w:r>
+      <w:proofErr w:type="gramEnd"/>
     </w:p>
     <w:p>
       <w:pPr>
@@ -8302,8 +8843,13 @@
       </w:pPr>
       <w:r>
         <w:lastRenderedPageBreak/>
-        <w:t>[ Add: “MS Teams” ]</w:t>
-      </w:r>
+        <w:t>[ Add: “MS Teams</w:t>
+      </w:r>
+      <w:proofErr w:type="gramStart"/>
+      <w:r>
+        <w:t>” ]</w:t>
+      </w:r>
+      <w:proofErr w:type="gramEnd"/>
     </w:p>
     <w:p>
       <w:r>
@@ -8649,7 +9195,7 @@
     <w:p>
       <w:r>
         <w:pict w14:anchorId="2C6F9F92">
-          <v:rect id="_x0000_i1207" style="width:0;height:1.5pt" o:hralign="center" o:hrstd="t" o:hr="t" fillcolor="#a0a0a0" stroked="f"/>
+          <v:rect id="_x0000_i1061" style="width:0;height:1.5pt" o:hralign="center" o:hrstd="t" o:hr="t" fillcolor="#a0a0a0" stroked="f"/>
         </w:pict>
       </w:r>
     </w:p>
@@ -8699,7 +9245,25 @@
           <w:bCs/>
           <w:lang w:val="fr-FR"/>
         </w:rPr>
-        <w:t>App Requirements DB</w:t>
+        <w:t xml:space="preserve">App </w:t>
+      </w:r>
+      <w:proofErr w:type="spellStart"/>
+      <w:r>
+        <w:rPr>
+          <w:b/>
+          <w:bCs/>
+          <w:lang w:val="fr-FR"/>
+        </w:rPr>
+        <w:t>Requirements</w:t>
+      </w:r>
+      <w:proofErr w:type="spellEnd"/>
+      <w:r>
+        <w:rPr>
+          <w:b/>
+          <w:bCs/>
+          <w:lang w:val="fr-FR"/>
+        </w:rPr>
+        <w:t xml:space="preserve"> DB</w:t>
       </w:r>
       <w:r>
         <w:rPr>
@@ -8807,7 +9371,15 @@
         <w:t>Results display</w:t>
       </w:r>
       <w:r>
-        <w:t>: Table with icons, color codes, and tooltips.</w:t>
+        <w:t xml:space="preserve">: Table with icons, </w:t>
+      </w:r>
+      <w:proofErr w:type="spellStart"/>
+      <w:r>
+        <w:t>color</w:t>
+      </w:r>
+      <w:proofErr w:type="spellEnd"/>
+      <w:r>
+        <w:t xml:space="preserve"> codes, and tooltips.</w:t>
       </w:r>
     </w:p>
     <w:p>
@@ -8831,7 +9403,7 @@
     <w:p>
       <w:r>
         <w:pict w14:anchorId="51497F60">
-          <v:rect id="_x0000_i1208" style="width:0;height:1.5pt" o:hralign="center" o:hrstd="t" o:hr="t" fillcolor="#a0a0a0" stroked="f"/>
+          <v:rect id="_x0000_i1062" style="width:0;height:1.5pt" o:hralign="center" o:hrstd="t" o:hr="t" fillcolor="#a0a0a0" stroked="f"/>
         </w:pict>
       </w:r>
     </w:p>
@@ -8944,7 +9516,7 @@
       <w:r>
         <w:lastRenderedPageBreak/>
         <w:pict w14:anchorId="0BA86FD4">
-          <v:rect id="_x0000_i1209" style="width:0;height:1.5pt" o:hralign="center" o:hrstd="t" o:hr="t" fillcolor="#a0a0a0" stroked="f"/>
+          <v:rect id="_x0000_i1063" style="width:0;height:1.5pt" o:hralign="center" o:hrstd="t" o:hr="t" fillcolor="#a0a0a0" stroked="f"/>
         </w:pict>
       </w:r>
     </w:p>
@@ -9077,7 +9649,7 @@
     <w:p>
       <w:r>
         <w:pict w14:anchorId="57D6C559">
-          <v:rect id="_x0000_i1210" style="width:0;height:1.5pt" o:hralign="center" o:hrstd="t" o:hr="t" fillcolor="#a0a0a0" stroked="f"/>
+          <v:rect id="_x0000_i1064" style="width:0;height:1.5pt" o:hralign="center" o:hrstd="t" o:hr="t" fillcolor="#a0a0a0" stroked="f"/>
         </w:pict>
       </w:r>
     </w:p>
@@ -9157,6 +9729,1471 @@
       </w:r>
     </w:p>
     <w:p/>
+    <w:p/>
+    <w:p/>
+    <w:p/>
+    <w:p/>
+    <w:p/>
+    <w:p/>
+    <w:p/>
+    <w:p/>
+    <w:p/>
+    <w:p/>
+    <w:p>
+      <w:r>
+        <w:lastRenderedPageBreak/>
+        <w:t>Absolutely! Federated and privacy-preserving device data intelligence is an advanced topic, but I’ll break it down from the basics, step by step, with real-world context and how it applies to your CANSIS-like project.</w:t>
+      </w:r>
+    </w:p>
+    <w:p/>
+    <w:p/>
+    <w:p>
+      <w:r>
+        <w:t>---</w:t>
+      </w:r>
+    </w:p>
+    <w:p/>
+    <w:p>
+      <w:r>
+        <w:t>What Is Federated Learning?</w:t>
+      </w:r>
+    </w:p>
+    <w:p/>
+    <w:p>
+      <w:r>
+        <w:t>Federated Learning (FL) is a type of machine learning where the model is trained across many devices or servers holding local data samples, without exchanging their data.</w:t>
+      </w:r>
+    </w:p>
+    <w:p/>
+    <w:p>
+      <w:r>
+        <w:t>Traditional ML: All user/device data is collected and centralized on a server, then used to train an AI model.</w:t>
+      </w:r>
+    </w:p>
+    <w:p/>
+    <w:p>
+      <w:r>
+        <w:t>Federated ML: Each device (e.g., a user’s phone) trains the AI model locally, using only its own data. Only the learned model updates (not the raw data) are sent to a central server to be securely aggregated and improved.</w:t>
+      </w:r>
+    </w:p>
+    <w:p/>
+    <w:p/>
+    <w:p>
+      <w:r>
+        <w:t>Key Point:</w:t>
+      </w:r>
+    </w:p>
+    <w:p>
+      <w:r>
+        <w:t>Your users’ raw data never leaves their device. Only “knowledge” learned from the data is shared and combined with others.</w:t>
+      </w:r>
+    </w:p>
+    <w:p/>
+    <w:p/>
+    <w:p>
+      <w:r>
+        <w:t>---</w:t>
+      </w:r>
+    </w:p>
+    <w:p/>
+    <w:p>
+      <w:r>
+        <w:t>Why Is Federated Learning Important?</w:t>
+      </w:r>
+    </w:p>
+    <w:p/>
+    <w:p>
+      <w:r>
+        <w:lastRenderedPageBreak/>
+        <w:t>Privacy: No raw personal data (messages, usage, preferences) goes to the cloud. Meets strict privacy laws (GDPR, CCPA).</w:t>
+      </w:r>
+    </w:p>
+    <w:p/>
+    <w:p>
+      <w:r>
+        <w:t>Security: Reduced risk of large-scale data leaks/hacks—no big central data lake to attack.</w:t>
+      </w:r>
+    </w:p>
+    <w:p/>
+    <w:p>
+      <w:r>
+        <w:t>Personalization: Models can be highly tailored to each user/device, since training happens locally.</w:t>
+      </w:r>
+    </w:p>
+    <w:p/>
+    <w:p/>
+    <w:p>
+      <w:r>
+        <w:t>Industry Usage:</w:t>
+      </w:r>
+    </w:p>
+    <w:p/>
+    <w:p>
+      <w:r>
+        <w:t xml:space="preserve">Google: </w:t>
+      </w:r>
+      <w:proofErr w:type="spellStart"/>
+      <w:r>
+        <w:t>Gboard</w:t>
+      </w:r>
+      <w:proofErr w:type="spellEnd"/>
+      <w:r>
+        <w:t xml:space="preserve"> keyboard uses FL to improve next-word prediction using data from millions of phones, without uploading your typing history.</w:t>
+      </w:r>
+    </w:p>
+    <w:p/>
+    <w:p>
+      <w:r>
+        <w:t xml:space="preserve">Apple: Uses FL for Siri, </w:t>
+      </w:r>
+      <w:proofErr w:type="spellStart"/>
+      <w:r>
+        <w:t>QuickType</w:t>
+      </w:r>
+      <w:proofErr w:type="spellEnd"/>
+      <w:r>
+        <w:t>, and health features.</w:t>
+      </w:r>
+    </w:p>
+    <w:p/>
+    <w:p>
+      <w:r>
+        <w:t>Meta (Facebook): Exploring FL for ad personalization without sharing your personal interests.</w:t>
+      </w:r>
+    </w:p>
+    <w:p/>
+    <w:p/>
+    <w:p/>
+    <w:p>
+      <w:r>
+        <w:t>---</w:t>
+      </w:r>
+    </w:p>
+    <w:p/>
+    <w:p>
+      <w:r>
+        <w:t>How Does Federated Learning Work?</w:t>
+      </w:r>
+    </w:p>
+    <w:p/>
+    <w:p>
+      <w:r>
+        <w:t>1. Global Model Initialization:</w:t>
+      </w:r>
+    </w:p>
+    <w:p/>
+    <w:p>
+      <w:r>
+        <w:t>The central server (your CANSIS backend) sends a base model to all participating devices (e.g., smartphones with your app).</w:t>
+      </w:r>
+    </w:p>
+    <w:p/>
+    <w:p/>
+    <w:p/>
+    <w:p>
+      <w:r>
+        <w:t>2. Local Training:</w:t>
+      </w:r>
+    </w:p>
+    <w:p/>
+    <w:p>
+      <w:r>
+        <w:t xml:space="preserve">Each device trains the model using only its own data (user preferences, </w:t>
+      </w:r>
+      <w:proofErr w:type="spellStart"/>
+      <w:r>
+        <w:t>behaviors</w:t>
+      </w:r>
+      <w:proofErr w:type="spellEnd"/>
+      <w:r>
+        <w:t>, interactions).</w:t>
+      </w:r>
+    </w:p>
+    <w:p/>
+    <w:p/>
+    <w:p/>
+    <w:p>
+      <w:r>
+        <w:t>3. Model Update/Upload:</w:t>
+      </w:r>
+    </w:p>
+    <w:p/>
+    <w:p>
+      <w:r>
+        <w:t>The devices send the model updates (not data!)—think of it as “learning differences”—back to the central server.</w:t>
+      </w:r>
+    </w:p>
+    <w:p/>
+    <w:p>
+      <w:r>
+        <w:t>These updates are usually encrypted and can be “differentially private” (noise is added to hide personal patterns).</w:t>
+      </w:r>
+    </w:p>
+    <w:p/>
+    <w:p/>
+    <w:p/>
+    <w:p>
+      <w:r>
+        <w:t>4. Aggregation:</w:t>
+      </w:r>
+    </w:p>
+    <w:p/>
+    <w:p>
+      <w:r>
+        <w:t>The server aggregates (averages, sums, or combines) all updates into a new, improved global model.</w:t>
+      </w:r>
+    </w:p>
+    <w:p/>
+    <w:p>
+      <w:r>
+        <w:t>The improved model is then sent back out to devices for further learning.</w:t>
+      </w:r>
+    </w:p>
+    <w:p/>
+    <w:p/>
+    <w:p/>
+    <w:p>
+      <w:r>
+        <w:lastRenderedPageBreak/>
+        <w:t>5. Repeat:</w:t>
+      </w:r>
+    </w:p>
+    <w:p/>
+    <w:p>
+      <w:r>
+        <w:t>This process continues in rounds, with the model getting better each time.</w:t>
+      </w:r>
+    </w:p>
+    <w:p/>
+    <w:p/>
+    <w:p/>
+    <w:p/>
+    <w:p>
+      <w:r>
+        <w:t>Visual:</w:t>
+      </w:r>
+    </w:p>
+    <w:p/>
+    <w:p>
+      <w:r>
+        <w:t>&gt; Central Model → Devices → Local Training → Updates (not data) → Aggregate → Improved Model → Repeat</w:t>
+      </w:r>
+    </w:p>
+    <w:p/>
+    <w:p/>
+    <w:p/>
+    <w:p/>
+    <w:p>
+      <w:r>
+        <w:t>---</w:t>
+      </w:r>
+    </w:p>
+    <w:p/>
+    <w:p>
+      <w:r>
+        <w:t>Privacy-Preserving Techniques Used</w:t>
+      </w:r>
+    </w:p>
+    <w:p/>
+    <w:p>
+      <w:r>
+        <w:t>Encryption: Updates sent to the server are encrypted to prevent interception.</w:t>
+      </w:r>
+    </w:p>
+    <w:p/>
+    <w:p>
+      <w:r>
+        <w:t>Differential Privacy: Add controlled random noise to updates, so individual contributions can’t be identified—even if intercepted.</w:t>
+      </w:r>
+    </w:p>
+    <w:p/>
+    <w:p>
+      <w:r>
+        <w:t>Secure Aggregation: The server can only see the sum of updates, not each user’s specific update (using secure multi-party computation).</w:t>
+      </w:r>
+    </w:p>
+    <w:p/>
+    <w:p/>
+    <w:p/>
+    <w:p>
+      <w:r>
+        <w:lastRenderedPageBreak/>
+        <w:t>---</w:t>
+      </w:r>
+    </w:p>
+    <w:p/>
+    <w:p>
+      <w:r>
+        <w:t>Applying to CANSIS:</w:t>
+      </w:r>
+    </w:p>
+    <w:p/>
+    <w:p>
+      <w:r>
+        <w:t>Without Federated Learning:</w:t>
+      </w:r>
+    </w:p>
+    <w:p/>
+    <w:p>
+      <w:r>
+        <w:t>You collect all user data on your cloud server.</w:t>
+      </w:r>
+    </w:p>
+    <w:p/>
+    <w:p>
+      <w:r>
+        <w:t>Risks: Privacy violations, big GDPR compliance headaches, and user trust issues.</w:t>
+      </w:r>
+    </w:p>
+    <w:p/>
+    <w:p/>
+    <w:p>
+      <w:r>
+        <w:t>With Federated Learning:</w:t>
+      </w:r>
+    </w:p>
+    <w:p/>
+    <w:p>
+      <w:r>
+        <w:t xml:space="preserve">Each CANSIS app learns from its user’s </w:t>
+      </w:r>
+      <w:proofErr w:type="spellStart"/>
+      <w:r>
+        <w:t>behaviors</w:t>
+      </w:r>
+      <w:proofErr w:type="spellEnd"/>
+      <w:r>
+        <w:t xml:space="preserve"> (device choices, searches, feedback) locally.</w:t>
+      </w:r>
+    </w:p>
+    <w:p/>
+    <w:p>
+      <w:r>
+        <w:t>Only model updates are sent to your server—never user activity logs.</w:t>
+      </w:r>
+    </w:p>
+    <w:p/>
+    <w:p>
+      <w:r>
+        <w:t>You aggregate the updates, improve the model, and redistribute to all apps.</w:t>
+      </w:r>
+    </w:p>
+    <w:p/>
+    <w:p>
+      <w:r>
+        <w:t>Result:</w:t>
+      </w:r>
+    </w:p>
+    <w:p/>
+    <w:p>
+      <w:r>
+        <w:t>Highly personalized recommendations</w:t>
+      </w:r>
+    </w:p>
+    <w:p/>
+    <w:p>
+      <w:r>
+        <w:t>Minimal privacy risk</w:t>
+      </w:r>
+    </w:p>
+    <w:p/>
+    <w:p>
+      <w:r>
+        <w:t>Compliance with privacy regulations</w:t>
+      </w:r>
+    </w:p>
+    <w:p/>
+    <w:p>
+      <w:r>
+        <w:lastRenderedPageBreak/>
+        <w:t>Appealing to privacy-conscious users</w:t>
+      </w:r>
+    </w:p>
+    <w:p/>
+    <w:p/>
+    <w:p/>
+    <w:p/>
+    <w:p>
+      <w:r>
+        <w:t>---</w:t>
+      </w:r>
+    </w:p>
+    <w:p/>
+    <w:p>
+      <w:r>
+        <w:t>Extra: Privacy Dashboards</w:t>
+      </w:r>
+    </w:p>
+    <w:p/>
+    <w:p>
+      <w:r>
+        <w:t>Give users control and transparency:</w:t>
+      </w:r>
+    </w:p>
+    <w:p/>
+    <w:p>
+      <w:r>
+        <w:t xml:space="preserve">Let </w:t>
+      </w:r>
+      <w:proofErr w:type="gramStart"/>
+      <w:r>
+        <w:t>users</w:t>
+      </w:r>
+      <w:proofErr w:type="gramEnd"/>
+      <w:r>
+        <w:t xml:space="preserve"> opt-in/out of federated learning.</w:t>
+      </w:r>
+    </w:p>
+    <w:p/>
+    <w:p>
+      <w:r>
+        <w:t>Show what kind of information is shared (only model updates, not raw data).</w:t>
+      </w:r>
+    </w:p>
+    <w:p/>
+    <w:p>
+      <w:r>
+        <w:t>Let users delete their local data/models anytime.</w:t>
+      </w:r>
+    </w:p>
+    <w:p/>
+    <w:p/>
+    <w:p/>
+    <w:p>
+      <w:r>
+        <w:t>---</w:t>
+      </w:r>
+    </w:p>
+    <w:p/>
+    <w:p>
+      <w:r>
+        <w:t>Key Technologies</w:t>
+      </w:r>
+    </w:p>
+    <w:p/>
+    <w:p>
+      <w:r>
+        <w:t xml:space="preserve">TensorFlow Federated, </w:t>
+      </w:r>
+      <w:proofErr w:type="spellStart"/>
+      <w:r>
+        <w:t>PySyft</w:t>
+      </w:r>
+      <w:proofErr w:type="spellEnd"/>
+      <w:r>
+        <w:t xml:space="preserve"> (</w:t>
+      </w:r>
+      <w:proofErr w:type="spellStart"/>
+      <w:r>
+        <w:t>OpenMined</w:t>
+      </w:r>
+      <w:proofErr w:type="spellEnd"/>
+      <w:r>
+        <w:t>), Flower: Python libraries for FL</w:t>
+      </w:r>
+    </w:p>
+    <w:p/>
+    <w:p>
+      <w:r>
+        <w:t>Secure Aggregation protocols</w:t>
+      </w:r>
+    </w:p>
+    <w:p/>
+    <w:p>
+      <w:r>
+        <w:t xml:space="preserve">Differential Privacy libraries (Google, </w:t>
+      </w:r>
+      <w:proofErr w:type="spellStart"/>
+      <w:r>
+        <w:t>OpenMined</w:t>
+      </w:r>
+      <w:proofErr w:type="spellEnd"/>
+      <w:r>
+        <w:t>)</w:t>
+      </w:r>
+    </w:p>
+    <w:p/>
+    <w:p>
+      <w:r>
+        <w:t>Mobile ML Frameworks: TensorFlow Lite, Core ML, ONNX for on-device models</w:t>
+      </w:r>
+    </w:p>
+    <w:p/>
+    <w:p/>
+    <w:p/>
+    <w:p>
+      <w:r>
+        <w:t>---</w:t>
+      </w:r>
+    </w:p>
+    <w:p/>
+    <w:p>
+      <w:r>
+        <w:t>A Real-World Example Flow (for CANSIS):</w:t>
+      </w:r>
+    </w:p>
+    <w:p/>
+    <w:p>
+      <w:r>
+        <w:t>1. A user browses and rates devices on CANSIS mobile app.</w:t>
+      </w:r>
+    </w:p>
+    <w:p/>
+    <w:p/>
+    <w:p>
+      <w:r>
+        <w:t xml:space="preserve">2. The app locally trains a recommendation model using just that user’s </w:t>
+      </w:r>
+      <w:proofErr w:type="spellStart"/>
+      <w:r>
+        <w:t>behavior</w:t>
+      </w:r>
+      <w:proofErr w:type="spellEnd"/>
+      <w:r>
+        <w:t>.</w:t>
+      </w:r>
+    </w:p>
+    <w:p/>
+    <w:p/>
+    <w:p>
+      <w:r>
+        <w:t>3. Every week, the app computes a model update (no personal data) and sends it (encrypted) to your server.</w:t>
+      </w:r>
+    </w:p>
+    <w:p/>
+    <w:p/>
+    <w:p>
+      <w:r>
+        <w:t>4. Your backend aggregates updates from thousands of users to improve the global recommendation model.</w:t>
+      </w:r>
+    </w:p>
+    <w:p/>
+    <w:p/>
+    <w:p>
+      <w:r>
+        <w:t>5. The improved model is sent back to all apps, getting better at personalized suggestions without ever seeing raw user histories.</w:t>
+      </w:r>
+    </w:p>
+    <w:p/>
+    <w:p/>
+    <w:p/>
+    <w:p/>
+    <w:p>
+      <w:r>
+        <w:lastRenderedPageBreak/>
+        <w:t>---</w:t>
+      </w:r>
+    </w:p>
+    <w:p/>
+    <w:p>
+      <w:r>
+        <w:t>Summary Table</w:t>
+      </w:r>
+    </w:p>
+    <w:p/>
+    <w:p>
+      <w:r>
+        <w:t>Traditional ML</w:t>
+      </w:r>
+      <w:r>
+        <w:tab/>
+        <w:t>Federated ML</w:t>
+      </w:r>
+    </w:p>
+    <w:p/>
+    <w:p>
+      <w:r>
+        <w:t>Centralizes all data</w:t>
+      </w:r>
+      <w:r>
+        <w:tab/>
+        <w:t>Keeps data on-device</w:t>
+      </w:r>
+    </w:p>
+    <w:p>
+      <w:r>
+        <w:t>High privacy risk</w:t>
+      </w:r>
+      <w:r>
+        <w:tab/>
+        <w:t>Low privacy risk</w:t>
+      </w:r>
+    </w:p>
+    <w:p>
+      <w:r>
+        <w:t>Easier model management</w:t>
+      </w:r>
+      <w:r>
+        <w:tab/>
+        <w:t>Complex update aggregation</w:t>
+      </w:r>
+    </w:p>
+    <w:p>
+      <w:r>
+        <w:t>Not always compliant</w:t>
+      </w:r>
+      <w:r>
+        <w:tab/>
+        <w:t>GDPR/CCPA friendly</w:t>
+      </w:r>
+    </w:p>
+    <w:p>
+      <w:r>
+        <w:t>Users have less control</w:t>
+      </w:r>
+      <w:r>
+        <w:tab/>
+        <w:t>Users have more control</w:t>
+      </w:r>
+    </w:p>
+    <w:p/>
+    <w:p/>
+    <w:p/>
+    <w:p>
+      <w:r>
+        <w:t>---</w:t>
+      </w:r>
+    </w:p>
+    <w:p/>
+    <w:p>
+      <w:r>
+        <w:t>In a Nutshell:</w:t>
+      </w:r>
+    </w:p>
+    <w:p/>
+    <w:p>
+      <w:r>
+        <w:t>Federated Learning lets you train and improve AI models using data that stays private on user devices. Only anonymous, encrypted model improvements are shared—never raw user data.</w:t>
+      </w:r>
+    </w:p>
+    <w:p>
+      <w:r>
+        <w:t>It’s the cutting edge of privacy and AI.</w:t>
+      </w:r>
+    </w:p>
+    <w:p/>
+    <w:p/>
+    <w:p>
+      <w:r>
+        <w:t>---</w:t>
+      </w:r>
+    </w:p>
+    <w:p/>
+    <w:p>
+      <w:r>
+        <w:t>Want a sample architecture diagram or a starter project plan for federated CANSIS? Just say so!</w:t>
+      </w:r>
+    </w:p>
+    <w:p/>
+    <w:p>
+      <w:r>
+        <w:lastRenderedPageBreak/>
+        <w:t>Absolutely! Here’s a step-by-step guide on how you can integrate Federated and Privacy-Preserving Device Data Intelligence into your CANSIS platform. I’ll cover the architecture, technology choices, workflow, and how it fits your project, using simple explanations and concrete examples.</w:t>
+      </w:r>
+    </w:p>
+    <w:p/>
+    <w:p/>
+    <w:p>
+      <w:r>
+        <w:t>---</w:t>
+      </w:r>
+    </w:p>
+    <w:p/>
+    <w:p>
+      <w:r>
+        <w:t>1. Decide What to Federate</w:t>
+      </w:r>
+    </w:p>
+    <w:p/>
+    <w:p>
+      <w:r>
+        <w:t>Start by selecting which AI features in CANSIS should use federated learning. Some strong use cases:</w:t>
+      </w:r>
+    </w:p>
+    <w:p/>
+    <w:p>
+      <w:r>
+        <w:t>Personalized device recommendations</w:t>
+      </w:r>
+    </w:p>
+    <w:p/>
+    <w:p>
+      <w:r>
+        <w:t>Persona profiling and clustering</w:t>
+      </w:r>
+    </w:p>
+    <w:p/>
+    <w:p>
+      <w:r>
+        <w:t>Predicting user preferences for UI/content</w:t>
+      </w:r>
+    </w:p>
+    <w:p/>
+    <w:p/>
+    <w:p>
+      <w:r>
+        <w:t>Example:</w:t>
+      </w:r>
+    </w:p>
+    <w:p>
+      <w:r>
+        <w:t>Instead of sending user device search and purchase data to your server, let the app learn user tastes locally and only share model updates.</w:t>
+      </w:r>
+    </w:p>
+    <w:p/>
+    <w:p/>
+    <w:p>
+      <w:r>
+        <w:t>---</w:t>
+      </w:r>
+    </w:p>
+    <w:p/>
+    <w:p>
+      <w:r>
+        <w:t>2. Update Your System Architecture</w:t>
+      </w:r>
+    </w:p>
+    <w:p/>
+    <w:p>
+      <w:r>
+        <w:lastRenderedPageBreak/>
+        <w:t>Add a federated learning pipeline to your architecture. It will look like this:</w:t>
+      </w:r>
+    </w:p>
+    <w:p/>
+    <w:p>
+      <w:r>
+        <w:t xml:space="preserve">Global Model (on Server)  </w:t>
+      </w:r>
+    </w:p>
+    <w:p>
+      <w:r>
+        <w:t xml:space="preserve">      ↓  </w:t>
+      </w:r>
+    </w:p>
+    <w:p>
+      <w:r>
+        <w:t xml:space="preserve">Push to Devices (CANSIS App)  </w:t>
+      </w:r>
+    </w:p>
+    <w:p>
+      <w:r>
+        <w:t xml:space="preserve">      ↓  </w:t>
+      </w:r>
+    </w:p>
+    <w:p>
+      <w:r>
+        <w:t xml:space="preserve">Local Training (on-device, using user data)  </w:t>
+      </w:r>
+    </w:p>
+    <w:p>
+      <w:r>
+        <w:t xml:space="preserve">      ↓  </w:t>
+      </w:r>
+    </w:p>
+    <w:p>
+      <w:r>
+        <w:t xml:space="preserve">Encrypted Model Updates (not raw data)  </w:t>
+      </w:r>
+    </w:p>
+    <w:p>
+      <w:r>
+        <w:t xml:space="preserve">      ↓  </w:t>
+      </w:r>
+    </w:p>
+    <w:p>
+      <w:r>
+        <w:t xml:space="preserve">Server Aggregation  </w:t>
+      </w:r>
+    </w:p>
+    <w:p>
+      <w:r>
+        <w:t xml:space="preserve">      ↓  </w:t>
+      </w:r>
+    </w:p>
+    <w:p>
+      <w:r>
+        <w:t xml:space="preserve">Improved Global Model  </w:t>
+      </w:r>
+    </w:p>
+    <w:p>
+      <w:r>
+        <w:t xml:space="preserve">      ↓  </w:t>
+      </w:r>
+    </w:p>
+    <w:p>
+      <w:r>
+        <w:t xml:space="preserve">Push back to Devices  </w:t>
+      </w:r>
+    </w:p>
+    <w:p>
+      <w:r>
+        <w:t>(repeat)</w:t>
+      </w:r>
+    </w:p>
+    <w:p/>
+    <w:p>
+      <w:r>
+        <w:t>Where does this fit in CANSIS?</w:t>
+      </w:r>
+    </w:p>
+    <w:p/>
+    <w:p>
+      <w:r>
+        <w:t>The personalization logic in your mobile app/website is now partly powered by the local (on-device) model, which syncs with the global model.</w:t>
+      </w:r>
+    </w:p>
+    <w:p/>
+    <w:p/>
+    <w:p/>
+    <w:p>
+      <w:r>
+        <w:t>---</w:t>
+      </w:r>
+    </w:p>
+    <w:p/>
+    <w:p>
+      <w:r>
+        <w:t>3. Choose Your Tools</w:t>
+      </w:r>
+    </w:p>
+    <w:p/>
+    <w:p>
+      <w:r>
+        <w:lastRenderedPageBreak/>
+        <w:t>Recommended libraries/frameworks:</w:t>
+      </w:r>
+    </w:p>
+    <w:p/>
+    <w:p>
+      <w:r>
+        <w:t>TensorFlow Federated (TFF): For federated learning workflows in Python.</w:t>
+      </w:r>
+    </w:p>
+    <w:p/>
+    <w:p>
+      <w:proofErr w:type="spellStart"/>
+      <w:r>
+        <w:t>PySyft</w:t>
+      </w:r>
+      <w:proofErr w:type="spellEnd"/>
+      <w:r>
+        <w:t xml:space="preserve"> (</w:t>
+      </w:r>
+      <w:proofErr w:type="spellStart"/>
+      <w:r>
+        <w:t>OpenMined</w:t>
+      </w:r>
+      <w:proofErr w:type="spellEnd"/>
+      <w:r>
+        <w:t>): Privacy, encrypted computation, multi-party aggregation.</w:t>
+      </w:r>
+    </w:p>
+    <w:p/>
+    <w:p>
+      <w:r>
+        <w:t>Flower: Simple, flexible federated learning framework for Python.</w:t>
+      </w:r>
+    </w:p>
+    <w:p/>
+    <w:p>
+      <w:r>
+        <w:t>TensorFlow Lite/Core ML/ONNX: To deploy and run models on mobile devices.</w:t>
+      </w:r>
+    </w:p>
+    <w:p/>
+    <w:p>
+      <w:r>
+        <w:t>Firebase/Socket.IO: For push notifications and model update delivery (optional).</w:t>
+      </w:r>
+    </w:p>
+    <w:p/>
+    <w:p/>
+    <w:p>
+      <w:r>
+        <w:t>Sample stack:</w:t>
+      </w:r>
+    </w:p>
+    <w:p/>
+    <w:p>
+      <w:r>
+        <w:t>Backend: Python (Flask/</w:t>
+      </w:r>
+      <w:proofErr w:type="spellStart"/>
+      <w:r>
+        <w:t>FastAPI</w:t>
+      </w:r>
+      <w:proofErr w:type="spellEnd"/>
+      <w:r>
+        <w:t>) + TFF/Flower</w:t>
+      </w:r>
+    </w:p>
+    <w:p/>
+    <w:p>
+      <w:r>
+        <w:t>Mobile: Android/iOS app with TensorFlow Lite/Core ML</w:t>
+      </w:r>
+    </w:p>
+    <w:p/>
+    <w:p>
+      <w:r>
+        <w:t>DB: Firebase/MongoDB for non-sensitive data</w:t>
+      </w:r>
+    </w:p>
+    <w:p/>
+    <w:p/>
+    <w:p/>
+    <w:p>
+      <w:r>
+        <w:t>---</w:t>
+      </w:r>
+    </w:p>
+    <w:p/>
+    <w:p>
+      <w:r>
+        <w:t>4. Implement Local Training in the App</w:t>
+      </w:r>
+    </w:p>
+    <w:p/>
+    <w:p>
+      <w:r>
+        <w:t>a) Model Preparation</w:t>
+      </w:r>
+    </w:p>
+    <w:p/>
+    <w:p>
+      <w:r>
+        <w:t>Start with a simple collaborative filtering or neural recommendation model.</w:t>
+      </w:r>
+    </w:p>
+    <w:p/>
+    <w:p>
+      <w:r>
+        <w:t>Convert it to run on mobile (TensorFlow Lite/ONNX/Core ML).</w:t>
+      </w:r>
+    </w:p>
+    <w:p/>
+    <w:p/>
+    <w:p>
+      <w:r>
+        <w:t>b) Training on Device</w:t>
+      </w:r>
+    </w:p>
+    <w:p/>
+    <w:p>
+      <w:r>
+        <w:t>The app collects and stores only local user interactions (search, click, feedback).</w:t>
+      </w:r>
+    </w:p>
+    <w:p/>
+    <w:p>
+      <w:r>
+        <w:t>Periodically, the app trains the local model using these interactions.</w:t>
+      </w:r>
+    </w:p>
+    <w:p/>
+    <w:p/>
+    <w:p>
+      <w:r>
+        <w:t>c) Model Update Calculation</w:t>
+      </w:r>
+    </w:p>
+    <w:p/>
+    <w:p>
+      <w:r>
+        <w:t>After training, calculate the difference between the original and updated model (the “model update”).</w:t>
+      </w:r>
+    </w:p>
+    <w:p/>
+    <w:p>
+      <w:r>
+        <w:t>This update is encrypted and sent to the central server.</w:t>
+      </w:r>
+    </w:p>
+    <w:p/>
+    <w:p/>
+    <w:p/>
+    <w:p>
+      <w:r>
+        <w:t>---</w:t>
+      </w:r>
+    </w:p>
+    <w:p/>
+    <w:p>
+      <w:r>
+        <w:t>5. Server-Side Aggregation and Coordination</w:t>
+      </w:r>
+    </w:p>
+    <w:p/>
+    <w:p>
+      <w:r>
+        <w:t>The server collects all encrypted model updates.</w:t>
+      </w:r>
+    </w:p>
+    <w:p/>
+    <w:p>
+      <w:r>
+        <w:lastRenderedPageBreak/>
+        <w:t>Aggregates them (usually by averaging, with secure aggregation protocols).</w:t>
+      </w:r>
+    </w:p>
+    <w:p/>
+    <w:p>
+      <w:r>
+        <w:t>Optionally, adds differential privacy noise for extra protection.</w:t>
+      </w:r>
+    </w:p>
+    <w:p/>
+    <w:p>
+      <w:r>
+        <w:t>Updates the global model.</w:t>
+      </w:r>
+    </w:p>
+    <w:p/>
+    <w:p>
+      <w:r>
+        <w:t>Sends the improved model back to all participating apps.</w:t>
+      </w:r>
+    </w:p>
+    <w:p/>
+    <w:p/>
+    <w:p>
+      <w:r>
+        <w:t>You can run this as a scheduled “federated learning round” (e.g., nightly, weekly).</w:t>
+      </w:r>
+    </w:p>
+    <w:p/>
+    <w:p/>
+    <w:p>
+      <w:r>
+        <w:t>---</w:t>
+      </w:r>
+    </w:p>
+    <w:p/>
+    <w:p>
+      <w:r>
+        <w:t>6. Privacy &amp; User Control</w:t>
+      </w:r>
+    </w:p>
+    <w:p/>
+    <w:p>
+      <w:r>
+        <w:t>Add a privacy dashboard in CANSIS app:</w:t>
+      </w:r>
+    </w:p>
+    <w:p/>
+    <w:p>
+      <w:r>
+        <w:t>Shows what data is being used for local learning.</w:t>
+      </w:r>
+    </w:p>
+    <w:p/>
+    <w:p>
+      <w:r>
+        <w:t>Allows users to opt in/out of federated learning.</w:t>
+      </w:r>
+    </w:p>
+    <w:p/>
+    <w:p>
+      <w:proofErr w:type="spellStart"/>
+      <w:proofErr w:type="gramStart"/>
+      <w:r>
+        <w:t>Lets</w:t>
+      </w:r>
+      <w:proofErr w:type="spellEnd"/>
+      <w:proofErr w:type="gramEnd"/>
+      <w:r>
+        <w:t xml:space="preserve"> users delete their data or reset local models.</w:t>
+      </w:r>
+    </w:p>
+    <w:p/>
+    <w:p/>
+    <w:p>
+      <w:r>
+        <w:t>Document your privacy practices: “Your data never leaves your device. Only encrypted AI model updates are shared.”</w:t>
+      </w:r>
+    </w:p>
+    <w:p/>
+    <w:p/>
+    <w:p/>
+    <w:p>
+      <w:r>
+        <w:t>---</w:t>
+      </w:r>
+    </w:p>
+    <w:p/>
+    <w:p>
+      <w:r>
+        <w:t>7. Example Technical Flow</w:t>
+      </w:r>
+    </w:p>
+    <w:p/>
+    <w:p>
+      <w:r>
+        <w:t>User Experience:</w:t>
+      </w:r>
+    </w:p>
+    <w:p/>
+    <w:p>
+      <w:r>
+        <w:t>1. User browses, rates, and interacts with device recommendations in CANSIS app.</w:t>
+      </w:r>
+    </w:p>
+    <w:p/>
+    <w:p/>
+    <w:p>
+      <w:r>
+        <w:t>2. App trains the local recommendation model using just this user’s history.</w:t>
+      </w:r>
+    </w:p>
+    <w:p/>
+    <w:p/>
+    <w:p>
+      <w:r>
+        <w:t>3. Once a week, the app sends an encrypted “model update” to the server.</w:t>
+      </w:r>
+    </w:p>
+    <w:p/>
+    <w:p/>
+    <w:p>
+      <w:r>
+        <w:t>4. Server aggregates updates from all users and improves the global model.</w:t>
+      </w:r>
+    </w:p>
+    <w:p/>
+    <w:p/>
+    <w:p>
+      <w:r>
+        <w:t>5. New model is sent back to the app, making future recommendations even better and more privacy-preserving.</w:t>
+      </w:r>
+    </w:p>
+    <w:p/>
+    <w:p/>
+    <w:p/>
+    <w:p/>
+    <w:p>
+      <w:r>
+        <w:t>---</w:t>
+      </w:r>
+    </w:p>
+    <w:p/>
+    <w:p>
+      <w:r>
+        <w:lastRenderedPageBreak/>
+        <w:t>8. Bonus: Scaling Up</w:t>
+      </w:r>
+    </w:p>
+    <w:p/>
+    <w:p>
+      <w:r>
+        <w:t>For MVP, simulate 5-10 “clients” on your laptop, each with their own fake user data, to show how it works.</w:t>
+      </w:r>
+    </w:p>
+    <w:p/>
+    <w:p>
+      <w:r>
+        <w:t>When ready, deploy to real user devices in the app (Android/iOS).</w:t>
+      </w:r>
+    </w:p>
+    <w:p/>
+    <w:p>
+      <w:r>
+        <w:t>Add dashboards for admin analytics (how much data stays local, opt-in rates, model accuracy improvement, etc.).</w:t>
+      </w:r>
+    </w:p>
+    <w:p/>
+    <w:p/>
+    <w:p/>
+    <w:p>
+      <w:r>
+        <w:t>---</w:t>
+      </w:r>
+    </w:p>
+    <w:p/>
+    <w:p>
+      <w:r>
+        <w:t>9. Reporting &amp; SDG Impact</w:t>
+      </w:r>
+    </w:p>
+    <w:p/>
+    <w:p>
+      <w:r>
+        <w:t>In your documentation/report, explain:</w:t>
+      </w:r>
+    </w:p>
+    <w:p/>
+    <w:p>
+      <w:r>
+        <w:t xml:space="preserve">“Unlike most apps, CANSIS does not collect raw user </w:t>
+      </w:r>
+      <w:proofErr w:type="spellStart"/>
+      <w:r>
+        <w:t>behavior</w:t>
+      </w:r>
+      <w:proofErr w:type="spellEnd"/>
+      <w:r>
+        <w:t xml:space="preserve"> data. Instead, we use federated learning, which allows our AI models to improve for everyone, while keeping each user’s personal data private and secure, in compliance with GDPR and CCPA.”</w:t>
+      </w:r>
+    </w:p>
+    <w:p/>
+    <w:p/>
+    <w:p/>
+    <w:p>
+      <w:r>
+        <w:t>---</w:t>
+      </w:r>
+    </w:p>
+    <w:p/>
+    <w:p>
+      <w:r>
+        <w:t>10. Challenges &amp; Solutions</w:t>
+      </w:r>
+    </w:p>
+    <w:p/>
+    <w:p>
+      <w:r>
+        <w:t>Challenge: Model size (keep it lightweight for mobiles)</w:t>
+      </w:r>
+    </w:p>
+    <w:p/>
+    <w:p>
+      <w:r>
+        <w:t>Solution: Use efficient, compact models and quantization.</w:t>
+      </w:r>
+    </w:p>
+    <w:p/>
+    <w:p>
+      <w:r>
+        <w:t>Challenge: Users with little data</w:t>
+      </w:r>
+    </w:p>
+    <w:p/>
+    <w:p>
+      <w:r>
+        <w:t>Solution: Federate only from users with enough activity; combine with the global model for others.</w:t>
+      </w:r>
+    </w:p>
+    <w:p/>
+    <w:p>
+      <w:r>
+        <w:t>Challenge: Network/computation cost</w:t>
+      </w:r>
+    </w:p>
+    <w:p/>
+    <w:p>
+      <w:r>
+        <w:t xml:space="preserve">Solution: Run updates only when charging and on </w:t>
+      </w:r>
+      <w:proofErr w:type="spellStart"/>
+      <w:r>
+        <w:t>WiFi</w:t>
+      </w:r>
+      <w:proofErr w:type="spellEnd"/>
+      <w:r>
+        <w:t>, or use server-side simulation for demo.</w:t>
+      </w:r>
+    </w:p>
+    <w:p/>
+    <w:p/>
+    <w:p/>
+    <w:p>
+      <w:r>
+        <w:t>---</w:t>
+      </w:r>
+    </w:p>
+    <w:p/>
+    <w:p>
+      <w:r>
+        <w:t>Summary Table</w:t>
+      </w:r>
+    </w:p>
+    <w:p/>
+    <w:p>
+      <w:r>
+        <w:t>Step</w:t>
+      </w:r>
+      <w:r>
+        <w:tab/>
+        <w:t>Action</w:t>
+      </w:r>
+      <w:r>
+        <w:tab/>
+        <w:t>Tools/Libs</w:t>
+      </w:r>
+    </w:p>
+    <w:p/>
+    <w:p>
+      <w:r>
+        <w:t>Model selection</w:t>
+      </w:r>
+      <w:r>
+        <w:tab/>
+        <w:t>Decide model (recommendation/etc.)</w:t>
+      </w:r>
+      <w:r>
+        <w:tab/>
+        <w:t>TensorFlow/</w:t>
+      </w:r>
+      <w:proofErr w:type="spellStart"/>
+      <w:r>
+        <w:t>Keras</w:t>
+      </w:r>
+      <w:proofErr w:type="spellEnd"/>
+      <w:r>
+        <w:t>/</w:t>
+      </w:r>
+      <w:proofErr w:type="spellStart"/>
+      <w:r>
+        <w:t>PyTorch</w:t>
+      </w:r>
+      <w:proofErr w:type="spellEnd"/>
+    </w:p>
+    <w:p>
+      <w:r>
+        <w:t>On-device training</w:t>
+      </w:r>
+      <w:r>
+        <w:tab/>
+        <w:t>Train model with local user data</w:t>
+      </w:r>
+      <w:r>
+        <w:tab/>
+        <w:t>TensorFlow Lite/Core ML/ONNX</w:t>
+      </w:r>
+    </w:p>
+    <w:p>
+      <w:r>
+        <w:t>Update calculation</w:t>
+      </w:r>
+      <w:r>
+        <w:tab/>
+        <w:t>Compute model diffs/gradients</w:t>
+      </w:r>
+      <w:r>
+        <w:tab/>
+        <w:t>TensorFlow Federated/Flower</w:t>
+      </w:r>
+    </w:p>
+    <w:p>
+      <w:r>
+        <w:t>Encryption/privacy</w:t>
+      </w:r>
+      <w:r>
+        <w:tab/>
+        <w:t>Add encryption, diff privacy</w:t>
+      </w:r>
+      <w:r>
+        <w:tab/>
+      </w:r>
+      <w:proofErr w:type="spellStart"/>
+      <w:r>
+        <w:t>PySyft</w:t>
+      </w:r>
+      <w:proofErr w:type="spellEnd"/>
+      <w:r>
+        <w:t>/</w:t>
+      </w:r>
+      <w:proofErr w:type="spellStart"/>
+      <w:r>
+        <w:t>OpenMined</w:t>
+      </w:r>
+      <w:proofErr w:type="spellEnd"/>
+    </w:p>
+    <w:p>
+      <w:r>
+        <w:t>Aggregation</w:t>
+      </w:r>
+      <w:r>
+        <w:tab/>
+        <w:t>Secure aggregate on server</w:t>
+      </w:r>
+      <w:r>
+        <w:tab/>
+        <w:t>TFF/Flower/</w:t>
+      </w:r>
+      <w:proofErr w:type="spellStart"/>
+      <w:r>
+        <w:t>PySyft</w:t>
+      </w:r>
+      <w:proofErr w:type="spellEnd"/>
+    </w:p>
+    <w:p>
+      <w:r>
+        <w:t>User control</w:t>
+      </w:r>
+      <w:r>
+        <w:tab/>
+        <w:t>Add opt-in, dashboards, deletion</w:t>
+      </w:r>
+      <w:r>
+        <w:tab/>
+        <w:t>App UI + Docs</w:t>
+      </w:r>
+    </w:p>
+    <w:p/>
+    <w:p/>
+    <w:p/>
+    <w:p>
+      <w:r>
+        <w:t>---</w:t>
+      </w:r>
+    </w:p>
+    <w:p/>
+    <w:p>
+      <w:r>
+        <w:t>Further Reading and Demos</w:t>
+      </w:r>
+    </w:p>
+    <w:p/>
+    <w:p>
+      <w:r>
+        <w:t>Google’s Federated Learning Research</w:t>
+      </w:r>
+    </w:p>
+    <w:p/>
+    <w:p>
+      <w:r>
+        <w:t>TensorFlow Federated Tutorials</w:t>
+      </w:r>
+    </w:p>
+    <w:p/>
+    <w:p>
+      <w:r>
+        <w:t xml:space="preserve">Flower Framework </w:t>
+      </w:r>
+      <w:proofErr w:type="spellStart"/>
+      <w:r>
+        <w:t>Quickstart</w:t>
+      </w:r>
+      <w:proofErr w:type="spellEnd"/>
+    </w:p>
+    <w:p/>
+    <w:p/>
+    <w:p/>
+    <w:p>
+      <w:r>
+        <w:t>---</w:t>
+      </w:r>
+    </w:p>
+    <w:p/>
+    <w:p>
+      <w:r>
+        <w:t>Want a sample code snippet, architecture diagram, or project milestone plan for federated learning in CANSIS? Let me know your next step!</w:t>
+      </w:r>
+    </w:p>
+    <w:p/>
+    <w:p>
+      <w:proofErr w:type="spellStart"/>
+      <w:r>
+        <w:t>FediCANSIS</w:t>
+      </w:r>
+      <w:proofErr w:type="spellEnd"/>
+    </w:p>
+    <w:p>
+      <w:r>
+        <w:t>(Federated Cloud-AI Native Device Intelligence Software)</w:t>
+      </w:r>
+    </w:p>
     <w:sectPr>
       <w:pgSz w:w="11906" w:h="16838"/>
       <w:pgMar w:top="1440" w:right="1440" w:bottom="1440" w:left="1440" w:header="708" w:footer="708" w:gutter="0"/>
@@ -16815,6 +18852,7 @@
   <w:style w:type="character" w:default="1" w:styleId="DefaultParagraphFont">
     <w:name w:val="Default Paragraph Font"/>
     <w:uiPriority w:val="1"/>
+    <w:semiHidden/>
     <w:unhideWhenUsed/>
   </w:style>
   <w:style w:type="table" w:default="1" w:styleId="TableNormal">

</xml_diff>